<commit_message>
minor changes in afe related to use of parmutils. minor changes in Tutorial related to Initial requirements for use of afe_clean_setup.sh
</commit_message>
<xml_diff>
--- a/Tutorials/Setup_AFE_AMBER_DD_BOOST.docx
+++ b/Tutorials/Setup_AFE_AMBER_DD_BOOST.docx
@@ -815,7 +815,21 @@
         <w:rPr>
           <w:rFonts w:ascii="Arial" w:hAnsi="Arial" w:cs="Arial"/>
         </w:rPr>
-        <w:t xml:space="preserve"> can subsequently be used to run and check all equilibration and production free energy simulations of that particular system. </w:t>
+        <w:t xml:space="preserve"> can subsequently be used to run and check all equilibration and production free energy simulations of that </w:t>
+      </w:r>
+      <w:proofErr w:type="gramStart"/>
+      <w:r>
+        <w:rPr>
+          <w:rFonts w:ascii="Arial" w:hAnsi="Arial" w:cs="Arial"/>
+        </w:rPr>
+        <w:t>particular system</w:t>
+      </w:r>
+      <w:proofErr w:type="gramEnd"/>
+      <w:r>
+        <w:rPr>
+          <w:rFonts w:ascii="Arial" w:hAnsi="Arial" w:cs="Arial"/>
+        </w:rPr>
+        <w:t xml:space="preserve">. </w:t>
       </w:r>
     </w:p>
     <w:p>
@@ -1024,40 +1038,6 @@
       <w:r>
         <w:rPr>
           <w:rFonts w:ascii="Arial" w:hAnsi="Arial" w:cs="Arial"/>
-        </w:rPr>
-        <w:t xml:space="preserve">the python scripts </w:t>
-      </w:r>
-      <w:r>
-        <w:rPr>
-          <w:rFonts w:ascii="Arial" w:hAnsi="Arial" w:cs="Arial"/>
-          <w:i/>
-          <w:iCs/>
-        </w:rPr>
-        <w:t>parmutils-timutate.py</w:t>
-      </w:r>
-      <w:r>
-        <w:rPr>
-          <w:rFonts w:ascii="Arial" w:hAnsi="Arial" w:cs="Arial"/>
-        </w:rPr>
-        <w:t xml:space="preserve"> and </w:t>
-      </w:r>
-      <w:r>
-        <w:rPr>
-          <w:rFonts w:ascii="Arial" w:hAnsi="Arial" w:cs="Arial"/>
-          <w:i/>
-          <w:iCs/>
-        </w:rPr>
-        <w:t>parmutils-tigen.py</w:t>
-      </w:r>
-      <w:r>
-        <w:rPr>
-          <w:rFonts w:ascii="Arial" w:hAnsi="Arial" w:cs="Arial"/>
-        </w:rPr>
-        <w:t xml:space="preserve"> located in </w:t>
-      </w:r>
-      <w:r>
-        <w:rPr>
-          <w:rFonts w:ascii="Arial" w:hAnsi="Arial" w:cs="Arial"/>
           <w:i/>
           <w:iCs/>
         </w:rPr>
@@ -1067,7 +1047,19 @@
         <w:rPr>
           <w:rFonts w:ascii="Arial" w:hAnsi="Arial" w:cs="Arial"/>
         </w:rPr>
-        <w:t xml:space="preserve"> directory either present in working directory or available in $PATH</w:t>
+        <w:t xml:space="preserve"> directory </w:t>
+      </w:r>
+      <w:r>
+        <w:rPr>
+          <w:rFonts w:ascii="Arial" w:hAnsi="Arial" w:cs="Arial"/>
+        </w:rPr>
+        <w:t xml:space="preserve">should be </w:t>
+      </w:r>
+      <w:r>
+        <w:rPr>
+          <w:rFonts w:ascii="Arial" w:hAnsi="Arial" w:cs="Arial"/>
+        </w:rPr>
+        <w:t>available in $PATH</w:t>
       </w:r>
     </w:p>
     <w:p>
@@ -1096,7 +1088,29 @@
         <w:rPr>
           <w:rFonts w:ascii="Arial" w:hAnsi="Arial" w:cs="Arial"/>
         </w:rPr>
-        <w:t xml:space="preserve"> needs to be installed and available in $PATH</w:t>
+        <w:t xml:space="preserve"> needs to be installed and </w:t>
+      </w:r>
+      <w:r>
+        <w:rPr>
+          <w:rFonts w:ascii="Arial" w:hAnsi="Arial" w:cs="Arial"/>
+        </w:rPr>
+        <w:t xml:space="preserve">python3 bindings to </w:t>
+      </w:r>
+      <w:proofErr w:type="spellStart"/>
+      <w:r>
+        <w:rPr>
+          <w:rFonts w:ascii="Arial" w:hAnsi="Arial" w:cs="Arial"/>
+          <w:i/>
+          <w:iCs/>
+        </w:rPr>
+        <w:t>RDKit</w:t>
+      </w:r>
+      <w:proofErr w:type="spellEnd"/>
+      <w:r>
+        <w:rPr>
+          <w:rFonts w:ascii="Arial" w:hAnsi="Arial" w:cs="Arial"/>
+        </w:rPr>
+        <w:t xml:space="preserve"> should be available in $PYTHONPATH</w:t>
       </w:r>
     </w:p>
     <w:p>
@@ -1115,6 +1129,8 @@
       <w:r>
         <w:rPr>
           <w:rFonts w:ascii="Arial" w:hAnsi="Arial" w:cs="Arial"/>
+          <w:i/>
+          <w:iCs/>
         </w:rPr>
         <w:t>RDKit</w:t>
       </w:r>
@@ -1258,6 +1274,8 @@
       <w:r>
         <w:rPr>
           <w:rFonts w:ascii="Arial" w:hAnsi="Arial" w:cs="Arial"/>
+          <w:i/>
+          <w:iCs/>
         </w:rPr>
         <w:t>RDKit</w:t>
       </w:r>
@@ -5648,21 +5666,7 @@
         <w:rPr>
           <w:rFonts w:ascii="Arial" w:hAnsi="Arial" w:cs="Arial"/>
         </w:rPr>
-        <w:t xml:space="preserve">) will </w:t>
-      </w:r>
-      <w:proofErr w:type="gramStart"/>
-      <w:r>
-        <w:rPr>
-          <w:rFonts w:ascii="Arial" w:hAnsi="Arial" w:cs="Arial"/>
-        </w:rPr>
-        <w:t>need  the</w:t>
-      </w:r>
-      <w:proofErr w:type="gramEnd"/>
-      <w:r>
-        <w:rPr>
-          <w:rFonts w:ascii="Arial" w:hAnsi="Arial" w:cs="Arial"/>
-        </w:rPr>
-        <w:t xml:space="preserve"> </w:t>
+        <w:t xml:space="preserve">) will need  the </w:t>
       </w:r>
       <w:proofErr w:type="spellStart"/>
       <w:r>
@@ -6241,7 +6245,7 @@
         </w:rPr>
         <w:lastRenderedPageBreak/>
         <w:drawing>
-          <wp:anchor distT="0" distB="0" distL="0" distR="0" simplePos="0" relativeHeight="3" behindDoc="0" locked="0" layoutInCell="1" allowOverlap="1">
+          <wp:anchor distT="0" distB="0" distL="0" distR="0" simplePos="0" relativeHeight="3" behindDoc="0" locked="0" layoutInCell="1" allowOverlap="1" wp14:anchorId="7321AC2E" wp14:editId="6DD75A51">
             <wp:simplePos x="0" y="0"/>
             <wp:positionH relativeFrom="column">
               <wp:align>center</wp:align>
@@ -6618,7 +6622,7 @@
         </w:rPr>
         <w:lastRenderedPageBreak/>
         <w:drawing>
-          <wp:anchor distT="0" distB="0" distL="0" distR="0" simplePos="0" relativeHeight="2" behindDoc="0" locked="0" layoutInCell="1" allowOverlap="1">
+          <wp:anchor distT="0" distB="0" distL="0" distR="0" simplePos="0" relativeHeight="2" behindDoc="0" locked="0" layoutInCell="1" allowOverlap="1" wp14:anchorId="79B0CE22" wp14:editId="0EE0E02C">
             <wp:simplePos x="0" y="0"/>
             <wp:positionH relativeFrom="column">
               <wp:align>center</wp:align>
@@ -6957,7 +6961,23 @@
           <w:rFonts w:ascii="Arial" w:hAnsi="Arial" w:cs="Arial"/>
           <w:color w:val="4472C4" w:themeColor="accent1"/>
         </w:rPr>
-        <w:t xml:space="preserve"> script to include bond commands which bond the disulfides will necessarily yield an incorrect parameter file. In order to manually edit the ticopy.sh and setup the input directories, afe_setup_clean.sh should be first run with </w:t>
+        <w:t xml:space="preserve"> script to include bond commands which bond the disulfides will necessarily yield an incorrect parameter file. </w:t>
+      </w:r>
+      <w:proofErr w:type="gramStart"/>
+      <w:r>
+        <w:rPr>
+          <w:rFonts w:ascii="Arial" w:hAnsi="Arial" w:cs="Arial"/>
+          <w:color w:val="4472C4" w:themeColor="accent1"/>
+        </w:rPr>
+        <w:t>In order to</w:t>
+      </w:r>
+      <w:proofErr w:type="gramEnd"/>
+      <w:r>
+        <w:rPr>
+          <w:rFonts w:ascii="Arial" w:hAnsi="Arial" w:cs="Arial"/>
+          <w:color w:val="4472C4" w:themeColor="accent1"/>
+        </w:rPr>
+        <w:t xml:space="preserve"> manually edit the ticopy.sh and setup the input directories, afe_setup_clean.sh should be first run with </w:t>
       </w:r>
       <w:r>
         <w:rPr>
@@ -7107,7 +7127,21 @@
         <w:rPr>
           <w:rFonts w:ascii="Arial" w:hAnsi="Arial" w:cs="Arial"/>
         </w:rPr>
-        <w:t xml:space="preserve"> calculations, one more step is carried out in which each lambda window is subjected to a brief equilibration at constant NPT. The end structures from the equilibration stage are used as starting configurations for production TI simulations. All of these steps can easily be performed by changing </w:t>
+        <w:t xml:space="preserve"> calculations, one more step is carried out in which each lambda window is subjected to a brief equilibration at constant NPT. The end structures from the equilibration stage are used as starting configurations for production TI simulations. </w:t>
+      </w:r>
+      <w:proofErr w:type="gramStart"/>
+      <w:r>
+        <w:rPr>
+          <w:rFonts w:ascii="Arial" w:hAnsi="Arial" w:cs="Arial"/>
+        </w:rPr>
+        <w:t>All of</w:t>
+      </w:r>
+      <w:proofErr w:type="gramEnd"/>
+      <w:r>
+        <w:rPr>
+          <w:rFonts w:ascii="Arial" w:hAnsi="Arial" w:cs="Arial"/>
+        </w:rPr>
+        <w:t xml:space="preserve"> these steps can easily be performed by changing </w:t>
       </w:r>
       <w:r>
         <w:rPr>

</xml_diff>